<commit_message>
Update National College of Computer Studies.docx
</commit_message>
<xml_diff>
--- a/Main Report/National College of Computer Studies.docx
+++ b/Main Report/National College of Computer Studies.docx
@@ -1334,6 +1334,9 @@
     </w:p>
     <w:sdt>
       <w:sdtPr>
+        <w:rPr>
+          <w:rFonts w:ascii="Times New Roman" w:hAnsi="Times New Roman" w:cs="Times New Roman"/>
+        </w:rPr>
         <w:id w:val="-228925778"/>
         <w:docPartObj>
           <w:docPartGallery w:val="Table of Contents"/>
@@ -1342,7 +1345,7 @@
       </w:sdtPr>
       <w:sdtEndPr>
         <w:rPr>
-          <w:rFonts w:asciiTheme="minorHAnsi" w:eastAsiaTheme="minorHAnsi" w:hAnsiTheme="minorHAnsi" w:cstheme="minorBidi"/>
+          <w:rFonts w:eastAsiaTheme="minorHAnsi"/>
           <w:noProof/>
           <w:color w:val="auto"/>
           <w:sz w:val="22"/>
@@ -1353,8 +1356,14 @@
         <w:p>
           <w:pPr>
             <w:pStyle w:val="TOCHeading"/>
+            <w:rPr>
+              <w:rFonts w:ascii="Times New Roman" w:hAnsi="Times New Roman" w:cs="Times New Roman"/>
+            </w:rPr>
           </w:pPr>
           <w:r>
+            <w:rPr>
+              <w:rFonts w:ascii="Times New Roman" w:hAnsi="Times New Roman" w:cs="Times New Roman"/>
+            </w:rPr>
             <w:t>Table of Contents</w:t>
           </w:r>
         </w:p>
@@ -1365,21 +1374,27 @@
               <w:tab w:val="right" w:leader="dot" w:pos="8650"/>
             </w:tabs>
             <w:rPr>
+              <w:rFonts w:ascii="Times New Roman" w:hAnsi="Times New Roman" w:cs="Times New Roman"/>
               <w:noProof/>
             </w:rPr>
           </w:pPr>
           <w:r>
             <w:rPr>
+              <w:rFonts w:ascii="Times New Roman" w:hAnsi="Times New Roman" w:cs="Times New Roman"/>
               <w:b w:val="0"/>
               <w:bCs w:val="0"/>
             </w:rPr>
             <w:fldChar w:fldCharType="begin"/>
           </w:r>
           <w:r>
+            <w:rPr>
+              <w:rFonts w:ascii="Times New Roman" w:hAnsi="Times New Roman" w:cs="Times New Roman"/>
+            </w:rPr>
             <w:instrText xml:space="preserve"> TOC \o "1-3" \h \z \u </w:instrText>
           </w:r>
           <w:r>
             <w:rPr>
+              <w:rFonts w:ascii="Times New Roman" w:hAnsi="Times New Roman" w:cs="Times New Roman"/>
               <w:b w:val="0"/>
               <w:bCs w:val="0"/>
             </w:rPr>
@@ -1389,13 +1404,14 @@
             <w:r>
               <w:rPr>
                 <w:rStyle w:val="Hyperlink"/>
-                <w:rFonts w:cs="Times New Roman"/>
+                <w:rFonts w:ascii="Times New Roman" w:hAnsi="Times New Roman" w:cs="Times New Roman"/>
                 <w:noProof/>
               </w:rPr>
               <w:t>Abstract</w:t>
             </w:r>
             <w:r>
               <w:rPr>
+                <w:rFonts w:ascii="Times New Roman" w:hAnsi="Times New Roman" w:cs="Times New Roman"/>
                 <w:noProof/>
                 <w:webHidden/>
               </w:rPr>
@@ -1403,6 +1419,7 @@
             </w:r>
             <w:r>
               <w:rPr>
+                <w:rFonts w:ascii="Times New Roman" w:hAnsi="Times New Roman" w:cs="Times New Roman"/>
                 <w:noProof/>
                 <w:webHidden/>
               </w:rPr>
@@ -1410,6 +1427,7 @@
             </w:r>
             <w:r>
               <w:rPr>
+                <w:rFonts w:ascii="Times New Roman" w:hAnsi="Times New Roman" w:cs="Times New Roman"/>
                 <w:noProof/>
                 <w:webHidden/>
               </w:rPr>
@@ -1417,12 +1435,14 @@
             </w:r>
             <w:r>
               <w:rPr>
+                <w:rFonts w:ascii="Times New Roman" w:hAnsi="Times New Roman" w:cs="Times New Roman"/>
                 <w:noProof/>
                 <w:webHidden/>
               </w:rPr>
             </w:r>
             <w:r>
               <w:rPr>
+                <w:rFonts w:ascii="Times New Roman" w:hAnsi="Times New Roman" w:cs="Times New Roman"/>
                 <w:noProof/>
                 <w:webHidden/>
               </w:rPr>
@@ -1430,6 +1450,7 @@
             </w:r>
             <w:r>
               <w:rPr>
+                <w:rFonts w:ascii="Times New Roman" w:hAnsi="Times New Roman" w:cs="Times New Roman"/>
                 <w:noProof/>
                 <w:webHidden/>
               </w:rPr>
@@ -1437,6 +1458,7 @@
             </w:r>
             <w:r>
               <w:rPr>
+                <w:rFonts w:ascii="Times New Roman" w:hAnsi="Times New Roman" w:cs="Times New Roman"/>
                 <w:noProof/>
                 <w:webHidden/>
               </w:rPr>
@@ -1451,6 +1473,7 @@
               <w:tab w:val="right" w:leader="dot" w:pos="8650"/>
             </w:tabs>
             <w:rPr>
+              <w:rFonts w:ascii="Times New Roman" w:hAnsi="Times New Roman" w:cs="Times New Roman"/>
               <w:noProof/>
             </w:rPr>
           </w:pPr>
@@ -1458,13 +1481,14 @@
             <w:r>
               <w:rPr>
                 <w:rStyle w:val="Hyperlink"/>
-                <w:rFonts w:cs="Times New Roman"/>
+                <w:rFonts w:ascii="Times New Roman" w:hAnsi="Times New Roman" w:cs="Times New Roman"/>
                 <w:noProof/>
               </w:rPr>
               <w:t>Chapter 1 Introduction</w:t>
             </w:r>
             <w:r>
               <w:rPr>
+                <w:rFonts w:ascii="Times New Roman" w:hAnsi="Times New Roman" w:cs="Times New Roman"/>
                 <w:noProof/>
                 <w:webHidden/>
               </w:rPr>
@@ -1472,6 +1496,7 @@
             </w:r>
             <w:r>
               <w:rPr>
+                <w:rFonts w:ascii="Times New Roman" w:hAnsi="Times New Roman" w:cs="Times New Roman"/>
                 <w:noProof/>
                 <w:webHidden/>
               </w:rPr>
@@ -1479,6 +1504,7 @@
             </w:r>
             <w:r>
               <w:rPr>
+                <w:rFonts w:ascii="Times New Roman" w:hAnsi="Times New Roman" w:cs="Times New Roman"/>
                 <w:noProof/>
                 <w:webHidden/>
               </w:rPr>
@@ -1486,12 +1512,14 @@
             </w:r>
             <w:r>
               <w:rPr>
+                <w:rFonts w:ascii="Times New Roman" w:hAnsi="Times New Roman" w:cs="Times New Roman"/>
                 <w:noProof/>
                 <w:webHidden/>
               </w:rPr>
             </w:r>
             <w:r>
               <w:rPr>
+                <w:rFonts w:ascii="Times New Roman" w:hAnsi="Times New Roman" w:cs="Times New Roman"/>
                 <w:noProof/>
                 <w:webHidden/>
               </w:rPr>
@@ -1499,6 +1527,7 @@
             </w:r>
             <w:r>
               <w:rPr>
+                <w:rFonts w:ascii="Times New Roman" w:hAnsi="Times New Roman" w:cs="Times New Roman"/>
                 <w:noProof/>
                 <w:webHidden/>
               </w:rPr>
@@ -1506,6 +1535,7 @@
             </w:r>
             <w:r>
               <w:rPr>
+                <w:rFonts w:ascii="Times New Roman" w:hAnsi="Times New Roman" w:cs="Times New Roman"/>
                 <w:noProof/>
                 <w:webHidden/>
               </w:rPr>
@@ -1520,6 +1550,7 @@
               <w:tab w:val="right" w:leader="dot" w:pos="8650"/>
             </w:tabs>
             <w:rPr>
+              <w:rFonts w:ascii="Times New Roman" w:hAnsi="Times New Roman" w:cs="Times New Roman"/>
               <w:noProof/>
             </w:rPr>
           </w:pPr>
@@ -1527,13 +1558,14 @@
             <w:r>
               <w:rPr>
                 <w:rStyle w:val="Hyperlink"/>
-                <w:rFonts w:cs="Times New Roman"/>
+                <w:rFonts w:ascii="Times New Roman" w:hAnsi="Times New Roman" w:cs="Times New Roman"/>
                 <w:noProof/>
               </w:rPr>
               <w:t>1.1 History</w:t>
             </w:r>
             <w:r>
               <w:rPr>
+                <w:rFonts w:ascii="Times New Roman" w:hAnsi="Times New Roman" w:cs="Times New Roman"/>
                 <w:noProof/>
                 <w:webHidden/>
               </w:rPr>
@@ -1541,6 +1573,7 @@
             </w:r>
             <w:r>
               <w:rPr>
+                <w:rFonts w:ascii="Times New Roman" w:hAnsi="Times New Roman" w:cs="Times New Roman"/>
                 <w:noProof/>
                 <w:webHidden/>
               </w:rPr>
@@ -1548,6 +1581,7 @@
             </w:r>
             <w:r>
               <w:rPr>
+                <w:rFonts w:ascii="Times New Roman" w:hAnsi="Times New Roman" w:cs="Times New Roman"/>
                 <w:noProof/>
                 <w:webHidden/>
               </w:rPr>
@@ -1555,12 +1589,14 @@
             </w:r>
             <w:r>
               <w:rPr>
+                <w:rFonts w:ascii="Times New Roman" w:hAnsi="Times New Roman" w:cs="Times New Roman"/>
                 <w:noProof/>
                 <w:webHidden/>
               </w:rPr>
             </w:r>
             <w:r>
               <w:rPr>
+                <w:rFonts w:ascii="Times New Roman" w:hAnsi="Times New Roman" w:cs="Times New Roman"/>
                 <w:noProof/>
                 <w:webHidden/>
               </w:rPr>
@@ -1568,6 +1604,7 @@
             </w:r>
             <w:r>
               <w:rPr>
+                <w:rFonts w:ascii="Times New Roman" w:hAnsi="Times New Roman" w:cs="Times New Roman"/>
                 <w:noProof/>
                 <w:webHidden/>
               </w:rPr>
@@ -1575,6 +1612,7 @@
             </w:r>
             <w:r>
               <w:rPr>
+                <w:rFonts w:ascii="Times New Roman" w:hAnsi="Times New Roman" w:cs="Times New Roman"/>
                 <w:noProof/>
                 <w:webHidden/>
               </w:rPr>
@@ -1589,6 +1627,7 @@
               <w:tab w:val="right" w:leader="dot" w:pos="8650"/>
             </w:tabs>
             <w:rPr>
+              <w:rFonts w:ascii="Times New Roman" w:hAnsi="Times New Roman" w:cs="Times New Roman"/>
               <w:noProof/>
             </w:rPr>
           </w:pPr>
@@ -1596,13 +1635,14 @@
             <w:r>
               <w:rPr>
                 <w:rStyle w:val="Hyperlink"/>
-                <w:rFonts w:cs="Times New Roman"/>
+                <w:rFonts w:ascii="Times New Roman" w:hAnsi="Times New Roman" w:cs="Times New Roman"/>
                 <w:noProof/>
               </w:rPr>
               <w:t>1.2 Characteristics</w:t>
             </w:r>
             <w:r>
               <w:rPr>
+                <w:rFonts w:ascii="Times New Roman" w:hAnsi="Times New Roman" w:cs="Times New Roman"/>
                 <w:noProof/>
                 <w:webHidden/>
               </w:rPr>
@@ -1610,6 +1650,7 @@
             </w:r>
             <w:r>
               <w:rPr>
+                <w:rFonts w:ascii="Times New Roman" w:hAnsi="Times New Roman" w:cs="Times New Roman"/>
                 <w:noProof/>
                 <w:webHidden/>
               </w:rPr>
@@ -1617,6 +1658,7 @@
             </w:r>
             <w:r>
               <w:rPr>
+                <w:rFonts w:ascii="Times New Roman" w:hAnsi="Times New Roman" w:cs="Times New Roman"/>
                 <w:noProof/>
                 <w:webHidden/>
               </w:rPr>
@@ -1624,12 +1666,14 @@
             </w:r>
             <w:r>
               <w:rPr>
+                <w:rFonts w:ascii="Times New Roman" w:hAnsi="Times New Roman" w:cs="Times New Roman"/>
                 <w:noProof/>
                 <w:webHidden/>
               </w:rPr>
             </w:r>
             <w:r>
               <w:rPr>
+                <w:rFonts w:ascii="Times New Roman" w:hAnsi="Times New Roman" w:cs="Times New Roman"/>
                 <w:noProof/>
                 <w:webHidden/>
               </w:rPr>
@@ -1637,6 +1681,7 @@
             </w:r>
             <w:r>
               <w:rPr>
+                <w:rFonts w:ascii="Times New Roman" w:hAnsi="Times New Roman" w:cs="Times New Roman"/>
                 <w:noProof/>
                 <w:webHidden/>
               </w:rPr>
@@ -1644,6 +1689,7 @@
             </w:r>
             <w:r>
               <w:rPr>
+                <w:rFonts w:ascii="Times New Roman" w:hAnsi="Times New Roman" w:cs="Times New Roman"/>
                 <w:noProof/>
                 <w:webHidden/>
               </w:rPr>
@@ -1658,6 +1704,7 @@
               <w:tab w:val="right" w:leader="dot" w:pos="8650"/>
             </w:tabs>
             <w:rPr>
+              <w:rFonts w:ascii="Times New Roman" w:hAnsi="Times New Roman" w:cs="Times New Roman"/>
               <w:noProof/>
             </w:rPr>
           </w:pPr>
@@ -1665,13 +1712,14 @@
             <w:r>
               <w:rPr>
                 <w:rStyle w:val="Hyperlink"/>
-                <w:rFonts w:cs="Times New Roman"/>
+                <w:rFonts w:ascii="Times New Roman" w:hAnsi="Times New Roman" w:cs="Times New Roman"/>
                 <w:noProof/>
               </w:rPr>
               <w:t>Chapter 2 Technologies</w:t>
             </w:r>
             <w:r>
               <w:rPr>
+                <w:rFonts w:ascii="Times New Roman" w:hAnsi="Times New Roman" w:cs="Times New Roman"/>
                 <w:noProof/>
                 <w:webHidden/>
               </w:rPr>
@@ -1679,6 +1727,7 @@
             </w:r>
             <w:r>
               <w:rPr>
+                <w:rFonts w:ascii="Times New Roman" w:hAnsi="Times New Roman" w:cs="Times New Roman"/>
                 <w:noProof/>
                 <w:webHidden/>
               </w:rPr>
@@ -1686,6 +1735,7 @@
             </w:r>
             <w:r>
               <w:rPr>
+                <w:rFonts w:ascii="Times New Roman" w:hAnsi="Times New Roman" w:cs="Times New Roman"/>
                 <w:noProof/>
                 <w:webHidden/>
               </w:rPr>
@@ -1693,12 +1743,14 @@
             </w:r>
             <w:r>
               <w:rPr>
+                <w:rFonts w:ascii="Times New Roman" w:hAnsi="Times New Roman" w:cs="Times New Roman"/>
                 <w:noProof/>
                 <w:webHidden/>
               </w:rPr>
             </w:r>
             <w:r>
               <w:rPr>
+                <w:rFonts w:ascii="Times New Roman" w:hAnsi="Times New Roman" w:cs="Times New Roman"/>
                 <w:noProof/>
                 <w:webHidden/>
               </w:rPr>
@@ -1706,6 +1758,7 @@
             </w:r>
             <w:r>
               <w:rPr>
+                <w:rFonts w:ascii="Times New Roman" w:hAnsi="Times New Roman" w:cs="Times New Roman"/>
                 <w:noProof/>
                 <w:webHidden/>
               </w:rPr>
@@ -1713,6 +1766,7 @@
             </w:r>
             <w:r>
               <w:rPr>
+                <w:rFonts w:ascii="Times New Roman" w:hAnsi="Times New Roman" w:cs="Times New Roman"/>
                 <w:noProof/>
                 <w:webHidden/>
               </w:rPr>
@@ -1727,6 +1781,7 @@
               <w:tab w:val="right" w:leader="dot" w:pos="8650"/>
             </w:tabs>
             <w:rPr>
+              <w:rFonts w:ascii="Times New Roman" w:hAnsi="Times New Roman" w:cs="Times New Roman"/>
               <w:noProof/>
             </w:rPr>
           </w:pPr>
@@ -1734,13 +1789,14 @@
             <w:r>
               <w:rPr>
                 <w:rStyle w:val="Hyperlink"/>
-                <w:rFonts w:cs="Times New Roman"/>
+                <w:rFonts w:ascii="Times New Roman" w:hAnsi="Times New Roman" w:cs="Times New Roman"/>
                 <w:noProof/>
               </w:rPr>
               <w:t>2.1 Installation Criteria</w:t>
             </w:r>
             <w:r>
               <w:rPr>
+                <w:rFonts w:ascii="Times New Roman" w:hAnsi="Times New Roman" w:cs="Times New Roman"/>
                 <w:noProof/>
                 <w:webHidden/>
               </w:rPr>
@@ -1748,6 +1804,7 @@
             </w:r>
             <w:r>
               <w:rPr>
+                <w:rFonts w:ascii="Times New Roman" w:hAnsi="Times New Roman" w:cs="Times New Roman"/>
                 <w:noProof/>
                 <w:webHidden/>
               </w:rPr>
@@ -1755,6 +1812,7 @@
             </w:r>
             <w:r>
               <w:rPr>
+                <w:rFonts w:ascii="Times New Roman" w:hAnsi="Times New Roman" w:cs="Times New Roman"/>
                 <w:noProof/>
                 <w:webHidden/>
               </w:rPr>
@@ -1762,12 +1820,14 @@
             </w:r>
             <w:r>
               <w:rPr>
+                <w:rFonts w:ascii="Times New Roman" w:hAnsi="Times New Roman" w:cs="Times New Roman"/>
                 <w:noProof/>
                 <w:webHidden/>
               </w:rPr>
             </w:r>
             <w:r>
               <w:rPr>
+                <w:rFonts w:ascii="Times New Roman" w:hAnsi="Times New Roman" w:cs="Times New Roman"/>
                 <w:noProof/>
                 <w:webHidden/>
               </w:rPr>
@@ -1775,6 +1835,7 @@
             </w:r>
             <w:r>
               <w:rPr>
+                <w:rFonts w:ascii="Times New Roman" w:hAnsi="Times New Roman" w:cs="Times New Roman"/>
                 <w:noProof/>
                 <w:webHidden/>
               </w:rPr>
@@ -1782,6 +1843,7 @@
             </w:r>
             <w:r>
               <w:rPr>
+                <w:rFonts w:ascii="Times New Roman" w:hAnsi="Times New Roman" w:cs="Times New Roman"/>
                 <w:noProof/>
                 <w:webHidden/>
               </w:rPr>
@@ -1796,6 +1858,7 @@
               <w:tab w:val="right" w:leader="dot" w:pos="8650"/>
             </w:tabs>
             <w:rPr>
+              <w:rFonts w:ascii="Times New Roman" w:hAnsi="Times New Roman" w:cs="Times New Roman"/>
               <w:noProof/>
             </w:rPr>
           </w:pPr>
@@ -1803,13 +1866,14 @@
             <w:r>
               <w:rPr>
                 <w:rStyle w:val="Hyperlink"/>
-                <w:rFonts w:cs="Times New Roman"/>
+                <w:rFonts w:ascii="Times New Roman" w:hAnsi="Times New Roman" w:cs="Times New Roman"/>
                 <w:noProof/>
               </w:rPr>
               <w:t>2.2 Applied Technologies</w:t>
             </w:r>
             <w:r>
               <w:rPr>
+                <w:rFonts w:ascii="Times New Roman" w:hAnsi="Times New Roman" w:cs="Times New Roman"/>
                 <w:noProof/>
                 <w:webHidden/>
               </w:rPr>
@@ -1817,6 +1881,7 @@
             </w:r>
             <w:r>
               <w:rPr>
+                <w:rFonts w:ascii="Times New Roman" w:hAnsi="Times New Roman" w:cs="Times New Roman"/>
                 <w:noProof/>
                 <w:webHidden/>
               </w:rPr>
@@ -1824,6 +1889,7 @@
             </w:r>
             <w:r>
               <w:rPr>
+                <w:rFonts w:ascii="Times New Roman" w:hAnsi="Times New Roman" w:cs="Times New Roman"/>
                 <w:noProof/>
                 <w:webHidden/>
               </w:rPr>
@@ -1831,12 +1897,14 @@
             </w:r>
             <w:r>
               <w:rPr>
+                <w:rFonts w:ascii="Times New Roman" w:hAnsi="Times New Roman" w:cs="Times New Roman"/>
                 <w:noProof/>
                 <w:webHidden/>
               </w:rPr>
             </w:r>
             <w:r>
               <w:rPr>
+                <w:rFonts w:ascii="Times New Roman" w:hAnsi="Times New Roman" w:cs="Times New Roman"/>
                 <w:noProof/>
                 <w:webHidden/>
               </w:rPr>
@@ -1844,6 +1912,7 @@
             </w:r>
             <w:r>
               <w:rPr>
+                <w:rFonts w:ascii="Times New Roman" w:hAnsi="Times New Roman" w:cs="Times New Roman"/>
                 <w:noProof/>
                 <w:webHidden/>
               </w:rPr>
@@ -1851,6 +1920,7 @@
             </w:r>
             <w:r>
               <w:rPr>
+                <w:rFonts w:ascii="Times New Roman" w:hAnsi="Times New Roman" w:cs="Times New Roman"/>
                 <w:noProof/>
                 <w:webHidden/>
               </w:rPr>
@@ -1865,6 +1935,7 @@
               <w:tab w:val="right" w:leader="dot" w:pos="8650"/>
             </w:tabs>
             <w:rPr>
+              <w:rFonts w:ascii="Times New Roman" w:hAnsi="Times New Roman" w:cs="Times New Roman"/>
               <w:noProof/>
             </w:rPr>
           </w:pPr>
@@ -1872,12 +1943,14 @@
             <w:r>
               <w:rPr>
                 <w:rStyle w:val="Hyperlink"/>
+                <w:rFonts w:ascii="Times New Roman" w:hAnsi="Times New Roman" w:cs="Times New Roman"/>
                 <w:noProof/>
               </w:rPr>
               <w:t>Chapter 3 Comparison with native apps and web apps</w:t>
             </w:r>
             <w:r>
               <w:rPr>
+                <w:rFonts w:ascii="Times New Roman" w:hAnsi="Times New Roman" w:cs="Times New Roman"/>
                 <w:noProof/>
                 <w:webHidden/>
               </w:rPr>
@@ -1885,6 +1958,7 @@
             </w:r>
             <w:r>
               <w:rPr>
+                <w:rFonts w:ascii="Times New Roman" w:hAnsi="Times New Roman" w:cs="Times New Roman"/>
                 <w:noProof/>
                 <w:webHidden/>
               </w:rPr>
@@ -1892,6 +1966,7 @@
             </w:r>
             <w:r>
               <w:rPr>
+                <w:rFonts w:ascii="Times New Roman" w:hAnsi="Times New Roman" w:cs="Times New Roman"/>
                 <w:noProof/>
                 <w:webHidden/>
               </w:rPr>
@@ -1899,12 +1974,14 @@
             </w:r>
             <w:r>
               <w:rPr>
+                <w:rFonts w:ascii="Times New Roman" w:hAnsi="Times New Roman" w:cs="Times New Roman"/>
                 <w:noProof/>
                 <w:webHidden/>
               </w:rPr>
             </w:r>
             <w:r>
               <w:rPr>
+                <w:rFonts w:ascii="Times New Roman" w:hAnsi="Times New Roman" w:cs="Times New Roman"/>
                 <w:noProof/>
                 <w:webHidden/>
               </w:rPr>
@@ -1912,6 +1989,7 @@
             </w:r>
             <w:r>
               <w:rPr>
+                <w:rFonts w:ascii="Times New Roman" w:hAnsi="Times New Roman" w:cs="Times New Roman"/>
                 <w:noProof/>
                 <w:webHidden/>
               </w:rPr>
@@ -1919,6 +1997,7 @@
             </w:r>
             <w:r>
               <w:rPr>
+                <w:rFonts w:ascii="Times New Roman" w:hAnsi="Times New Roman" w:cs="Times New Roman"/>
                 <w:noProof/>
                 <w:webHidden/>
               </w:rPr>
@@ -1933,6 +2012,7 @@
               <w:tab w:val="right" w:leader="dot" w:pos="8650"/>
             </w:tabs>
             <w:rPr>
+              <w:rFonts w:ascii="Times New Roman" w:hAnsi="Times New Roman" w:cs="Times New Roman"/>
               <w:noProof/>
             </w:rPr>
           </w:pPr>
@@ -1940,12 +2020,14 @@
             <w:r>
               <w:rPr>
                 <w:rStyle w:val="Hyperlink"/>
+                <w:rFonts w:ascii="Times New Roman" w:hAnsi="Times New Roman" w:cs="Times New Roman"/>
                 <w:noProof/>
               </w:rPr>
               <w:t>3.1 The three app pillars</w:t>
             </w:r>
             <w:r>
               <w:rPr>
+                <w:rFonts w:ascii="Times New Roman" w:hAnsi="Times New Roman" w:cs="Times New Roman"/>
                 <w:noProof/>
                 <w:webHidden/>
               </w:rPr>
@@ -1953,6 +2035,7 @@
             </w:r>
             <w:r>
               <w:rPr>
+                <w:rFonts w:ascii="Times New Roman" w:hAnsi="Times New Roman" w:cs="Times New Roman"/>
                 <w:noProof/>
                 <w:webHidden/>
               </w:rPr>
@@ -1960,6 +2043,7 @@
             </w:r>
             <w:r>
               <w:rPr>
+                <w:rFonts w:ascii="Times New Roman" w:hAnsi="Times New Roman" w:cs="Times New Roman"/>
                 <w:noProof/>
                 <w:webHidden/>
               </w:rPr>
@@ -1967,12 +2051,14 @@
             </w:r>
             <w:r>
               <w:rPr>
+                <w:rFonts w:ascii="Times New Roman" w:hAnsi="Times New Roman" w:cs="Times New Roman"/>
                 <w:noProof/>
                 <w:webHidden/>
               </w:rPr>
             </w:r>
             <w:r>
               <w:rPr>
+                <w:rFonts w:ascii="Times New Roman" w:hAnsi="Times New Roman" w:cs="Times New Roman"/>
                 <w:noProof/>
                 <w:webHidden/>
               </w:rPr>
@@ -1980,6 +2066,7 @@
             </w:r>
             <w:r>
               <w:rPr>
+                <w:rFonts w:ascii="Times New Roman" w:hAnsi="Times New Roman" w:cs="Times New Roman"/>
                 <w:noProof/>
                 <w:webHidden/>
               </w:rPr>
@@ -1987,6 +2074,7 @@
             </w:r>
             <w:r>
               <w:rPr>
+                <w:rFonts w:ascii="Times New Roman" w:hAnsi="Times New Roman" w:cs="Times New Roman"/>
                 <w:noProof/>
                 <w:webHidden/>
               </w:rPr>
@@ -2001,6 +2089,7 @@
               <w:tab w:val="right" w:leader="dot" w:pos="8650"/>
             </w:tabs>
             <w:rPr>
+              <w:rFonts w:ascii="Times New Roman" w:hAnsi="Times New Roman" w:cs="Times New Roman"/>
               <w:noProof/>
             </w:rPr>
           </w:pPr>
@@ -2008,12 +2097,14 @@
             <w:r>
               <w:rPr>
                 <w:rStyle w:val="Hyperlink"/>
+                <w:rFonts w:ascii="Times New Roman" w:hAnsi="Times New Roman" w:cs="Times New Roman"/>
                 <w:noProof/>
               </w:rPr>
               <w:t>3.2 The best of both worlds</w:t>
             </w:r>
             <w:r>
               <w:rPr>
+                <w:rFonts w:ascii="Times New Roman" w:hAnsi="Times New Roman" w:cs="Times New Roman"/>
                 <w:noProof/>
                 <w:webHidden/>
               </w:rPr>
@@ -2021,6 +2112,7 @@
             </w:r>
             <w:r>
               <w:rPr>
+                <w:rFonts w:ascii="Times New Roman" w:hAnsi="Times New Roman" w:cs="Times New Roman"/>
                 <w:noProof/>
                 <w:webHidden/>
               </w:rPr>
@@ -2028,6 +2120,7 @@
             </w:r>
             <w:r>
               <w:rPr>
+                <w:rFonts w:ascii="Times New Roman" w:hAnsi="Times New Roman" w:cs="Times New Roman"/>
                 <w:noProof/>
                 <w:webHidden/>
               </w:rPr>
@@ -2035,12 +2128,14 @@
             </w:r>
             <w:r>
               <w:rPr>
+                <w:rFonts w:ascii="Times New Roman" w:hAnsi="Times New Roman" w:cs="Times New Roman"/>
                 <w:noProof/>
                 <w:webHidden/>
               </w:rPr>
             </w:r>
             <w:r>
               <w:rPr>
+                <w:rFonts w:ascii="Times New Roman" w:hAnsi="Times New Roman" w:cs="Times New Roman"/>
                 <w:noProof/>
                 <w:webHidden/>
               </w:rPr>
@@ -2048,6 +2143,7 @@
             </w:r>
             <w:r>
               <w:rPr>
+                <w:rFonts w:ascii="Times New Roman" w:hAnsi="Times New Roman" w:cs="Times New Roman"/>
                 <w:noProof/>
                 <w:webHidden/>
               </w:rPr>
@@ -2055,6 +2151,7 @@
             </w:r>
             <w:r>
               <w:rPr>
+                <w:rFonts w:ascii="Times New Roman" w:hAnsi="Times New Roman" w:cs="Times New Roman"/>
                 <w:noProof/>
                 <w:webHidden/>
               </w:rPr>
@@ -2069,6 +2166,7 @@
               <w:tab w:val="right" w:leader="dot" w:pos="8650"/>
             </w:tabs>
             <w:rPr>
+              <w:rFonts w:ascii="Times New Roman" w:hAnsi="Times New Roman" w:cs="Times New Roman"/>
               <w:noProof/>
             </w:rPr>
           </w:pPr>
@@ -2076,6 +2174,7 @@
             <w:r>
               <w:rPr>
                 <w:rStyle w:val="Hyperlink"/>
+                <w:rFonts w:ascii="Times New Roman" w:hAnsi="Times New Roman" w:cs="Times New Roman"/>
                 <w:noProof/>
               </w:rPr>
               <w:t>Chapter 4 Busi</w:t>
@@ -2083,6 +2182,7 @@
             <w:r>
               <w:rPr>
                 <w:rStyle w:val="Hyperlink"/>
+                <w:rFonts w:ascii="Times New Roman" w:hAnsi="Times New Roman" w:cs="Times New Roman"/>
                 <w:noProof/>
               </w:rPr>
               <w:t>n</w:t>
@@ -2090,12 +2190,14 @@
             <w:r>
               <w:rPr>
                 <w:rStyle w:val="Hyperlink"/>
+                <w:rFonts w:ascii="Times New Roman" w:hAnsi="Times New Roman" w:cs="Times New Roman"/>
                 <w:noProof/>
               </w:rPr>
               <w:t>ess Success with PWA</w:t>
             </w:r>
             <w:r>
               <w:rPr>
+                <w:rFonts w:ascii="Times New Roman" w:hAnsi="Times New Roman" w:cs="Times New Roman"/>
                 <w:noProof/>
                 <w:webHidden/>
               </w:rPr>
@@ -2103,6 +2205,7 @@
             </w:r>
             <w:r>
               <w:rPr>
+                <w:rFonts w:ascii="Times New Roman" w:hAnsi="Times New Roman" w:cs="Times New Roman"/>
                 <w:noProof/>
                 <w:webHidden/>
               </w:rPr>
@@ -2110,6 +2213,7 @@
             </w:r>
             <w:r>
               <w:rPr>
+                <w:rFonts w:ascii="Times New Roman" w:hAnsi="Times New Roman" w:cs="Times New Roman"/>
                 <w:noProof/>
                 <w:webHidden/>
               </w:rPr>
@@ -2117,12 +2221,14 @@
             </w:r>
             <w:r>
               <w:rPr>
+                <w:rFonts w:ascii="Times New Roman" w:hAnsi="Times New Roman" w:cs="Times New Roman"/>
                 <w:noProof/>
                 <w:webHidden/>
               </w:rPr>
             </w:r>
             <w:r>
               <w:rPr>
+                <w:rFonts w:ascii="Times New Roman" w:hAnsi="Times New Roman" w:cs="Times New Roman"/>
                 <w:noProof/>
                 <w:webHidden/>
               </w:rPr>
@@ -2130,6 +2236,7 @@
             </w:r>
             <w:r>
               <w:rPr>
+                <w:rFonts w:ascii="Times New Roman" w:hAnsi="Times New Roman" w:cs="Times New Roman"/>
                 <w:noProof/>
                 <w:webHidden/>
               </w:rPr>
@@ -2137,6 +2244,7 @@
             </w:r>
             <w:r>
               <w:rPr>
+                <w:rFonts w:ascii="Times New Roman" w:hAnsi="Times New Roman" w:cs="Times New Roman"/>
                 <w:noProof/>
                 <w:webHidden/>
               </w:rPr>
@@ -2151,6 +2259,7 @@
               <w:tab w:val="right" w:leader="dot" w:pos="8650"/>
             </w:tabs>
             <w:rPr>
+              <w:rFonts w:ascii="Times New Roman" w:hAnsi="Times New Roman" w:cs="Times New Roman"/>
               <w:noProof/>
             </w:rPr>
           </w:pPr>
@@ -2158,12 +2267,14 @@
             <w:r>
               <w:rPr>
                 <w:rStyle w:val="Hyperlink"/>
+                <w:rFonts w:ascii="Times New Roman" w:hAnsi="Times New Roman" w:cs="Times New Roman"/>
                 <w:noProof/>
               </w:rPr>
               <w:t>4.2 PWAs utilise contemporary online features</w:t>
             </w:r>
             <w:r>
               <w:rPr>
+                <w:rFonts w:ascii="Times New Roman" w:hAnsi="Times New Roman" w:cs="Times New Roman"/>
                 <w:noProof/>
                 <w:webHidden/>
               </w:rPr>
@@ -2171,6 +2282,7 @@
             </w:r>
             <w:r>
               <w:rPr>
+                <w:rFonts w:ascii="Times New Roman" w:hAnsi="Times New Roman" w:cs="Times New Roman"/>
                 <w:noProof/>
                 <w:webHidden/>
               </w:rPr>
@@ -2178,6 +2290,7 @@
             </w:r>
             <w:r>
               <w:rPr>
+                <w:rFonts w:ascii="Times New Roman" w:hAnsi="Times New Roman" w:cs="Times New Roman"/>
                 <w:noProof/>
                 <w:webHidden/>
               </w:rPr>
@@ -2185,12 +2298,14 @@
             </w:r>
             <w:r>
               <w:rPr>
+                <w:rFonts w:ascii="Times New Roman" w:hAnsi="Times New Roman" w:cs="Times New Roman"/>
                 <w:noProof/>
                 <w:webHidden/>
               </w:rPr>
             </w:r>
             <w:r>
               <w:rPr>
+                <w:rFonts w:ascii="Times New Roman" w:hAnsi="Times New Roman" w:cs="Times New Roman"/>
                 <w:noProof/>
                 <w:webHidden/>
               </w:rPr>
@@ -2198,6 +2313,7 @@
             </w:r>
             <w:r>
               <w:rPr>
+                <w:rFonts w:ascii="Times New Roman" w:hAnsi="Times New Roman" w:cs="Times New Roman"/>
                 <w:noProof/>
                 <w:webHidden/>
               </w:rPr>
@@ -2205,6 +2321,7 @@
             </w:r>
             <w:r>
               <w:rPr>
+                <w:rFonts w:ascii="Times New Roman" w:hAnsi="Times New Roman" w:cs="Times New Roman"/>
                 <w:noProof/>
                 <w:webHidden/>
               </w:rPr>
@@ -2219,6 +2336,7 @@
               <w:tab w:val="right" w:leader="dot" w:pos="8650"/>
             </w:tabs>
             <w:rPr>
+              <w:rFonts w:ascii="Times New Roman" w:hAnsi="Times New Roman" w:cs="Times New Roman"/>
               <w:noProof/>
             </w:rPr>
           </w:pPr>
@@ -2226,12 +2344,14 @@
             <w:r>
               <w:rPr>
                 <w:rStyle w:val="Hyperlink"/>
+                <w:rFonts w:ascii="Times New Roman" w:hAnsi="Times New Roman" w:cs="Times New Roman"/>
                 <w:noProof/>
               </w:rPr>
               <w:t>4.3 Recognize the effects on business</w:t>
             </w:r>
             <w:r>
               <w:rPr>
+                <w:rFonts w:ascii="Times New Roman" w:hAnsi="Times New Roman" w:cs="Times New Roman"/>
                 <w:noProof/>
                 <w:webHidden/>
               </w:rPr>
@@ -2239,6 +2359,7 @@
             </w:r>
             <w:r>
               <w:rPr>
+                <w:rFonts w:ascii="Times New Roman" w:hAnsi="Times New Roman" w:cs="Times New Roman"/>
                 <w:noProof/>
                 <w:webHidden/>
               </w:rPr>
@@ -2246,6 +2367,7 @@
             </w:r>
             <w:r>
               <w:rPr>
+                <w:rFonts w:ascii="Times New Roman" w:hAnsi="Times New Roman" w:cs="Times New Roman"/>
                 <w:noProof/>
                 <w:webHidden/>
               </w:rPr>
@@ -2253,12 +2375,14 @@
             </w:r>
             <w:r>
               <w:rPr>
+                <w:rFonts w:ascii="Times New Roman" w:hAnsi="Times New Roman" w:cs="Times New Roman"/>
                 <w:noProof/>
                 <w:webHidden/>
               </w:rPr>
             </w:r>
             <w:r>
               <w:rPr>
+                <w:rFonts w:ascii="Times New Roman" w:hAnsi="Times New Roman" w:cs="Times New Roman"/>
                 <w:noProof/>
                 <w:webHidden/>
               </w:rPr>
@@ -2266,6 +2390,7 @@
             </w:r>
             <w:r>
               <w:rPr>
+                <w:rFonts w:ascii="Times New Roman" w:hAnsi="Times New Roman" w:cs="Times New Roman"/>
                 <w:noProof/>
                 <w:webHidden/>
               </w:rPr>
@@ -2273,6 +2398,7 @@
             </w:r>
             <w:r>
               <w:rPr>
+                <w:rFonts w:ascii="Times New Roman" w:hAnsi="Times New Roman" w:cs="Times New Roman"/>
                 <w:noProof/>
                 <w:webHidden/>
               </w:rPr>
@@ -2287,6 +2413,7 @@
               <w:tab w:val="right" w:leader="dot" w:pos="8650"/>
             </w:tabs>
             <w:rPr>
+              <w:rFonts w:ascii="Times New Roman" w:hAnsi="Times New Roman" w:cs="Times New Roman"/>
               <w:noProof/>
             </w:rPr>
           </w:pPr>
@@ -2294,12 +2421,14 @@
             <w:r>
               <w:rPr>
                 <w:rStyle w:val="Hyperlink"/>
+                <w:rFonts w:ascii="Times New Roman" w:hAnsi="Times New Roman" w:cs="Times New Roman"/>
                 <w:noProof/>
               </w:rPr>
               <w:t>Conclusion</w:t>
             </w:r>
             <w:r>
               <w:rPr>
+                <w:rFonts w:ascii="Times New Roman" w:hAnsi="Times New Roman" w:cs="Times New Roman"/>
                 <w:noProof/>
                 <w:webHidden/>
               </w:rPr>
@@ -2307,6 +2436,7 @@
             </w:r>
             <w:r>
               <w:rPr>
+                <w:rFonts w:ascii="Times New Roman" w:hAnsi="Times New Roman" w:cs="Times New Roman"/>
                 <w:noProof/>
                 <w:webHidden/>
               </w:rPr>
@@ -2314,6 +2444,7 @@
             </w:r>
             <w:r>
               <w:rPr>
+                <w:rFonts w:ascii="Times New Roman" w:hAnsi="Times New Roman" w:cs="Times New Roman"/>
                 <w:noProof/>
                 <w:webHidden/>
               </w:rPr>
@@ -2321,12 +2452,14 @@
             </w:r>
             <w:r>
               <w:rPr>
+                <w:rFonts w:ascii="Times New Roman" w:hAnsi="Times New Roman" w:cs="Times New Roman"/>
                 <w:noProof/>
                 <w:webHidden/>
               </w:rPr>
             </w:r>
             <w:r>
               <w:rPr>
+                <w:rFonts w:ascii="Times New Roman" w:hAnsi="Times New Roman" w:cs="Times New Roman"/>
                 <w:noProof/>
                 <w:webHidden/>
               </w:rPr>
@@ -2334,6 +2467,7 @@
             </w:r>
             <w:r>
               <w:rPr>
+                <w:rFonts w:ascii="Times New Roman" w:hAnsi="Times New Roman" w:cs="Times New Roman"/>
                 <w:noProof/>
                 <w:webHidden/>
               </w:rPr>
@@ -2341,6 +2475,7 @@
             </w:r>
             <w:r>
               <w:rPr>
+                <w:rFonts w:ascii="Times New Roman" w:hAnsi="Times New Roman" w:cs="Times New Roman"/>
                 <w:noProof/>
                 <w:webHidden/>
               </w:rPr>
@@ -2355,6 +2490,7 @@
               <w:tab w:val="right" w:leader="dot" w:pos="8650"/>
             </w:tabs>
             <w:rPr>
+              <w:rFonts w:ascii="Times New Roman" w:hAnsi="Times New Roman" w:cs="Times New Roman"/>
               <w:noProof/>
             </w:rPr>
           </w:pPr>
@@ -2362,13 +2498,14 @@
             <w:r>
               <w:rPr>
                 <w:rStyle w:val="Hyperlink"/>
-                <w:rFonts w:cs="Times New Roman"/>
+                <w:rFonts w:ascii="Times New Roman" w:hAnsi="Times New Roman" w:cs="Times New Roman"/>
                 <w:noProof/>
               </w:rPr>
               <w:t>References</w:t>
             </w:r>
             <w:r>
               <w:rPr>
+                <w:rFonts w:ascii="Times New Roman" w:hAnsi="Times New Roman" w:cs="Times New Roman"/>
                 <w:noProof/>
                 <w:webHidden/>
               </w:rPr>
@@ -2376,6 +2513,7 @@
             </w:r>
             <w:r>
               <w:rPr>
+                <w:rFonts w:ascii="Times New Roman" w:hAnsi="Times New Roman" w:cs="Times New Roman"/>
                 <w:noProof/>
                 <w:webHidden/>
               </w:rPr>
@@ -2383,6 +2521,7 @@
             </w:r>
             <w:r>
               <w:rPr>
+                <w:rFonts w:ascii="Times New Roman" w:hAnsi="Times New Roman" w:cs="Times New Roman"/>
                 <w:noProof/>
                 <w:webHidden/>
               </w:rPr>
@@ -2390,12 +2529,14 @@
             </w:r>
             <w:r>
               <w:rPr>
+                <w:rFonts w:ascii="Times New Roman" w:hAnsi="Times New Roman" w:cs="Times New Roman"/>
                 <w:noProof/>
                 <w:webHidden/>
               </w:rPr>
             </w:r>
             <w:r>
               <w:rPr>
+                <w:rFonts w:ascii="Times New Roman" w:hAnsi="Times New Roman" w:cs="Times New Roman"/>
                 <w:noProof/>
                 <w:webHidden/>
               </w:rPr>
@@ -2403,6 +2544,7 @@
             </w:r>
             <w:r>
               <w:rPr>
+                <w:rFonts w:ascii="Times New Roman" w:hAnsi="Times New Roman" w:cs="Times New Roman"/>
                 <w:noProof/>
                 <w:webHidden/>
               </w:rPr>
@@ -2410,6 +2552,7 @@
             </w:r>
             <w:r>
               <w:rPr>
+                <w:rFonts w:ascii="Times New Roman" w:hAnsi="Times New Roman" w:cs="Times New Roman"/>
                 <w:noProof/>
                 <w:webHidden/>
               </w:rPr>
@@ -2418,8 +2561,14 @@
           </w:hyperlink>
         </w:p>
         <w:p>
+          <w:pPr>
+            <w:rPr>
+              <w:rFonts w:ascii="Times New Roman" w:hAnsi="Times New Roman" w:cs="Times New Roman"/>
+            </w:rPr>
+          </w:pPr>
           <w:r>
             <w:rPr>
+              <w:rFonts w:ascii="Times New Roman" w:hAnsi="Times New Roman" w:cs="Times New Roman"/>
               <w:b/>
               <w:bCs/>
               <w:noProof/>
@@ -4390,13 +4539,22 @@
       <w:pPr>
         <w:pStyle w:val="Heading1"/>
         <w:jc w:val="center"/>
+        <w:rPr>
+          <w:rFonts w:cs="Times New Roman"/>
+        </w:rPr>
       </w:pPr>
       <w:bookmarkStart w:id="7" w:name="_Toc159681745"/>
       <w:r>
+        <w:rPr>
+          <w:rFonts w:cs="Times New Roman"/>
+        </w:rPr>
         <w:lastRenderedPageBreak/>
         <w:t>Chapter 3</w:t>
       </w:r>
       <w:r>
+        <w:rPr>
+          <w:rFonts w:cs="Times New Roman"/>
+        </w:rPr>
         <w:br/>
         <w:t>Comparison with native apps and web apps</w:t>
       </w:r>
@@ -4775,9 +4933,15 @@
     <w:p>
       <w:pPr>
         <w:pStyle w:val="Heading2"/>
+        <w:rPr>
+          <w:rFonts w:cs="Times New Roman"/>
+        </w:rPr>
       </w:pPr>
       <w:bookmarkStart w:id="8" w:name="_Toc159681746"/>
       <w:r>
+        <w:rPr>
+          <w:rFonts w:cs="Times New Roman"/>
+        </w:rPr>
         <w:t>3.1 The three app pillars</w:t>
       </w:r>
       <w:bookmarkEnd w:id="8"/>
@@ -5108,9 +5272,15 @@
       <w:pPr>
         <w:pStyle w:val="Heading2"/>
         <w:spacing w:before="0"/>
+        <w:rPr>
+          <w:rFonts w:cs="Times New Roman"/>
+        </w:rPr>
       </w:pPr>
       <w:bookmarkStart w:id="9" w:name="_Toc159681747"/>
       <w:r>
+        <w:rPr>
+          <w:rFonts w:cs="Times New Roman"/>
+        </w:rPr>
         <w:t>3.2 The best of both worlds</w:t>
       </w:r>
       <w:bookmarkEnd w:id="9"/>
@@ -5176,13 +5346,22 @@
         <w:pStyle w:val="Heading1"/>
         <w:spacing w:before="0"/>
         <w:jc w:val="center"/>
+        <w:rPr>
+          <w:rFonts w:cs="Times New Roman"/>
+        </w:rPr>
       </w:pPr>
       <w:bookmarkStart w:id="10" w:name="_Toc159681748"/>
       <w:r>
+        <w:rPr>
+          <w:rFonts w:cs="Times New Roman"/>
+        </w:rPr>
         <w:lastRenderedPageBreak/>
         <w:t>Chapter 4</w:t>
       </w:r>
       <w:r>
+        <w:rPr>
+          <w:rFonts w:cs="Times New Roman"/>
+        </w:rPr>
         <w:br/>
         <w:t>Business Success with PWA</w:t>
       </w:r>
@@ -5615,9 +5794,15 @@
     <w:p>
       <w:pPr>
         <w:pStyle w:val="Heading2"/>
+        <w:rPr>
+          <w:rFonts w:cs="Times New Roman"/>
+        </w:rPr>
       </w:pPr>
       <w:bookmarkStart w:id="11" w:name="_Toc159681749"/>
       <w:r>
+        <w:rPr>
+          <w:rFonts w:cs="Times New Roman"/>
+        </w:rPr>
         <w:lastRenderedPageBreak/>
         <w:t>4.2 PWAs utilise contemporary online features</w:t>
       </w:r>
@@ -5689,18 +5874,7 @@
           <w:szCs w:val="24"/>
           <w:vertAlign w:val="superscript"/>
         </w:rPr>
-        <w:t xml:space="preserve"> </w:t>
-      </w:r>
-      <w:r>
-        <w:rPr>
-          <w:rFonts w:ascii="Times New Roman" w:hAnsi="Times New Roman" w:cs="Times New Roman"/>
-          <w:b/>
-          <w:bCs/>
-          <w:sz w:val="24"/>
-          <w:szCs w:val="24"/>
-          <w:vertAlign w:val="superscript"/>
-        </w:rPr>
-        <w:t>[27]</w:t>
+        <w:t xml:space="preserve"> [27]</w:t>
       </w:r>
       <w:r>
         <w:rPr>
@@ -6006,15 +6180,21 @@
     <w:p>
       <w:pPr>
         <w:pStyle w:val="Heading2"/>
+        <w:rPr>
+          <w:rFonts w:cs="Times New Roman"/>
+        </w:rPr>
       </w:pPr>
       <w:bookmarkStart w:id="12" w:name="_Toc159681750"/>
       <w:r>
-        <w:t xml:space="preserve">4.3 </w:t>
-      </w:r>
-      <w:r>
-        <w:t>Recognize</w:t>
-      </w:r>
-      <w:r>
+        <w:rPr>
+          <w:rFonts w:cs="Times New Roman"/>
+        </w:rPr>
+        <w:t>4.3 Recognize</w:t>
+      </w:r>
+      <w:r>
+        <w:rPr>
+          <w:rFonts w:cs="Times New Roman"/>
+        </w:rPr>
         <w:t xml:space="preserve"> the effects on business</w:t>
       </w:r>
       <w:bookmarkEnd w:id="12"/>
@@ -6214,9 +6394,15 @@
       <w:pPr>
         <w:pStyle w:val="Heading1"/>
         <w:jc w:val="center"/>
+        <w:rPr>
+          <w:rFonts w:cs="Times New Roman"/>
+        </w:rPr>
       </w:pPr>
       <w:bookmarkStart w:id="13" w:name="_Toc159681751"/>
       <w:r>
+        <w:rPr>
+          <w:rFonts w:cs="Times New Roman"/>
+        </w:rPr>
         <w:lastRenderedPageBreak/>
         <w:t>Conclusion</w:t>
       </w:r>
@@ -8062,7 +8248,13 @@
         </w:r>
       </w:hyperlink>
     </w:p>
-    <w:p/>
+    <w:p>
+      <w:pPr>
+        <w:rPr>
+          <w:rFonts w:ascii="Times New Roman" w:hAnsi="Times New Roman" w:cs="Times New Roman"/>
+        </w:rPr>
+      </w:pPr>
+    </w:p>
     <w:p>
       <w:pPr>
         <w:spacing w:after="0" w:line="240" w:lineRule="auto"/>
@@ -11754,7 +11946,7 @@
 </file>
 
 <file path=customXml/itemProps1.xml><?xml version="1.0" encoding="utf-8"?>
-<ds:datastoreItem xmlns:ds="http://schemas.openxmlformats.org/officeDocument/2006/customXml" ds:itemID="{A17FCEBD-9991-694A-BE11-EB752FB5F1B8}">
+<ds:datastoreItem xmlns:ds="http://schemas.openxmlformats.org/officeDocument/2006/customXml" ds:itemID="{A2B600F9-EACE-9046-8B2A-C6997246ED21}">
   <ds:schemaRefs>
     <ds:schemaRef ds:uri="http://schemas.openxmlformats.org/officeDocument/2006/bibliography"/>
   </ds:schemaRefs>

</xml_diff>